<commit_message>
Some requirements have been changed in Требования к проекту.docx
</commit_message>
<xml_diff>
--- a/documents/Требования к проекту.docx
+++ b/documents/Требования к проекту.docx
@@ -640,6 +640,7 @@
         <w:autoSpaceDE w:val="0"/>
         <w:autoSpaceDN w:val="0"/>
         <w:adjustRightInd w:val="0"/>
+        <w:jc w:val="both"/>
         <w:rPr>
           <w:rFonts w:ascii="Times" w:hAnsi="Times" w:cs="Times"/>
           <w:color w:val="000000" w:themeColor="text1"/>
@@ -685,6 +686,7 @@
         <w:autoSpaceDE w:val="0"/>
         <w:autoSpaceDN w:val="0"/>
         <w:adjustRightInd w:val="0"/>
+        <w:jc w:val="both"/>
         <w:rPr>
           <w:rFonts w:ascii="Times" w:hAnsi="Times" w:cs="Times"/>
           <w:color w:val="000000" w:themeColor="text1"/>
@@ -730,6 +732,7 @@
         <w:autoSpaceDE w:val="0"/>
         <w:autoSpaceDN w:val="0"/>
         <w:adjustRightInd w:val="0"/>
+        <w:jc w:val="both"/>
         <w:rPr>
           <w:rFonts w:ascii="Times" w:hAnsi="Times" w:cs="Times"/>
           <w:color w:val="000000" w:themeColor="text1"/>
@@ -797,7 +800,18 @@
           <w:szCs w:val="28"/>
           <w:lang w:val="ru-RU"/>
         </w:rPr>
-        <w:t>с возможностью выбора разделов жесткого диска</w:t>
+        <w:t xml:space="preserve">с возможностью выбора разделов жесткого </w:t>
+      </w:r>
+      <w:bookmarkStart w:id="0" w:name="_GoBack"/>
+      <w:r>
+        <w:rPr>
+          <w:rFonts w:ascii="Times" w:hAnsi="Times" w:cs="Times"/>
+          <w:color w:val="000000" w:themeColor="text1"/>
+          <w:sz w:val="28"/>
+          <w:szCs w:val="28"/>
+          <w:lang w:val="ru-RU"/>
+        </w:rPr>
+        <w:t>диска</w:t>
       </w:r>
       <w:r>
         <w:rPr>
@@ -810,12 +824,14 @@
         <w:t>.</w:t>
       </w:r>
     </w:p>
-    <w:p>
-      <w:pPr>
-        <w:widowControl w:val="0"/>
-        <w:autoSpaceDE w:val="0"/>
-        <w:autoSpaceDN w:val="0"/>
-        <w:adjustRightInd w:val="0"/>
+    <w:bookmarkEnd w:id="0"/>
+    <w:p>
+      <w:pPr>
+        <w:widowControl w:val="0"/>
+        <w:autoSpaceDE w:val="0"/>
+        <w:autoSpaceDN w:val="0"/>
+        <w:adjustRightInd w:val="0"/>
+        <w:jc w:val="both"/>
         <w:rPr>
           <w:rFonts w:ascii="Times" w:hAnsi="Times" w:cs="Times"/>
           <w:color w:val="000000" w:themeColor="text1"/>
@@ -890,6 +906,7 @@
         <w:autoSpaceDE w:val="0"/>
         <w:autoSpaceDN w:val="0"/>
         <w:adjustRightInd w:val="0"/>
+        <w:jc w:val="both"/>
         <w:rPr>
           <w:rFonts w:ascii="Times" w:hAnsi="Times" w:cs="Times"/>
           <w:color w:val="000000" w:themeColor="text1"/>
@@ -925,6 +942,7 @@
         <w:autoSpaceDE w:val="0"/>
         <w:autoSpaceDN w:val="0"/>
         <w:adjustRightInd w:val="0"/>
+        <w:jc w:val="both"/>
         <w:rPr>
           <w:rFonts w:ascii="Times" w:hAnsi="Times" w:cs="Times"/>
           <w:color w:val="000000" w:themeColor="text1"/>
@@ -970,6 +988,7 @@
         <w:autoSpaceDE w:val="0"/>
         <w:autoSpaceDN w:val="0"/>
         <w:adjustRightInd w:val="0"/>
+        <w:jc w:val="both"/>
         <w:rPr>
           <w:rFonts w:ascii="Times" w:hAnsi="Times" w:cs="Times"/>
           <w:color w:val="000000" w:themeColor="text1"/>
@@ -1006,6 +1025,7 @@
         <w:autoSpaceDE w:val="0"/>
         <w:autoSpaceDN w:val="0"/>
         <w:adjustRightInd w:val="0"/>
+        <w:jc w:val="both"/>
         <w:rPr>
           <w:rFonts w:ascii="Times" w:hAnsi="Times" w:cs="Times"/>
           <w:color w:val="000000" w:themeColor="text1"/>
@@ -1081,6 +1101,7 @@
         <w:autoSpaceDE w:val="0"/>
         <w:autoSpaceDN w:val="0"/>
         <w:adjustRightInd w:val="0"/>
+        <w:jc w:val="both"/>
         <w:rPr>
           <w:rFonts w:ascii="Times" w:hAnsi="Times" w:cs="Times"/>
           <w:color w:val="000000" w:themeColor="text1"/>
@@ -1152,6 +1173,7 @@
         <w:autoSpaceDE w:val="0"/>
         <w:autoSpaceDN w:val="0"/>
         <w:adjustRightInd w:val="0"/>
+        <w:jc w:val="both"/>
         <w:rPr>
           <w:rFonts w:ascii="Times" w:hAnsi="Times" w:cs="Times"/>
           <w:sz w:val="28"/>
@@ -1289,13 +1311,84 @@
         </w:rPr>
         <w:t>.</w:t>
       </w:r>
-    </w:p>
-    <w:p>
-      <w:pPr>
-        <w:widowControl w:val="0"/>
-        <w:autoSpaceDE w:val="0"/>
-        <w:autoSpaceDN w:val="0"/>
-        <w:adjustRightInd w:val="0"/>
+      <w:r>
+        <w:rPr>
+          <w:rFonts w:ascii="Times" w:hAnsi="Times" w:cs="Times"/>
+          <w:sz w:val="28"/>
+          <w:szCs w:val="28"/>
+          <w:lang w:val="ru-RU"/>
+        </w:rPr>
+        <w:t xml:space="preserve"> </w:t>
+      </w:r>
+      <w:r>
+        <w:rPr>
+          <w:rFonts w:ascii="Times" w:hAnsi="Times" w:cs="Times"/>
+          <w:sz w:val="28"/>
+          <w:szCs w:val="28"/>
+          <w:lang w:val="ru-RU"/>
+        </w:rPr>
+        <w:t xml:space="preserve">Работа с различными файловыми системами обеспечивается использованием библиотеки </w:t>
+      </w:r>
+      <w:r>
+        <w:rPr>
+          <w:rFonts w:ascii="Times" w:hAnsi="Times" w:cs="Times"/>
+          <w:sz w:val="28"/>
+          <w:szCs w:val="28"/>
+        </w:rPr>
+        <w:t>Java</w:t>
+      </w:r>
+      <w:r>
+        <w:rPr>
+          <w:rFonts w:ascii="Times" w:hAnsi="Times" w:cs="Times"/>
+          <w:sz w:val="28"/>
+          <w:szCs w:val="28"/>
+          <w:lang w:val="ru-RU"/>
+        </w:rPr>
+        <w:t xml:space="preserve"> </w:t>
+      </w:r>
+      <w:r>
+        <w:rPr>
+          <w:rFonts w:ascii="Times" w:hAnsi="Times" w:cs="Times"/>
+          <w:sz w:val="28"/>
+          <w:szCs w:val="28"/>
+        </w:rPr>
+        <w:t>NIO</w:t>
+      </w:r>
+      <w:r>
+        <w:rPr>
+          <w:rFonts w:ascii="Times" w:hAnsi="Times" w:cs="Times"/>
+          <w:sz w:val="28"/>
+          <w:szCs w:val="28"/>
+          <w:lang w:val="ru-RU"/>
+        </w:rPr>
+        <w:t xml:space="preserve">, </w:t>
+      </w:r>
+      <w:r>
+        <w:rPr>
+          <w:rFonts w:ascii="Times" w:hAnsi="Times" w:cs="Times"/>
+          <w:sz w:val="28"/>
+          <w:szCs w:val="28"/>
+          <w:lang w:val="ru-RU"/>
+        </w:rPr>
+        <w:t>которая, в частности, позволяет манипулировать не самими файловыми объектами, а путями к ним.</w:t>
+      </w:r>
+      <w:r>
+        <w:rPr>
+          <w:rFonts w:ascii="Times" w:hAnsi="Times" w:cs="Times"/>
+          <w:sz w:val="28"/>
+          <w:szCs w:val="28"/>
+          <w:lang w:val="ru-RU"/>
+        </w:rPr>
+        <w:t xml:space="preserve"> </w:t>
+      </w:r>
+    </w:p>
+    <w:p>
+      <w:pPr>
+        <w:widowControl w:val="0"/>
+        <w:autoSpaceDE w:val="0"/>
+        <w:autoSpaceDN w:val="0"/>
+        <w:adjustRightInd w:val="0"/>
+        <w:jc w:val="both"/>
         <w:rPr>
           <w:rFonts w:ascii="Times" w:hAnsi="Times" w:cs="Times"/>
           <w:sz w:val="28"/>
@@ -1373,6 +1466,7 @@
         <w:autoSpaceDE w:val="0"/>
         <w:autoSpaceDN w:val="0"/>
         <w:adjustRightInd w:val="0"/>
+        <w:jc w:val="both"/>
         <w:rPr>
           <w:rFonts w:ascii="Times" w:hAnsi="Times" w:cs="Times"/>
           <w:sz w:val="28"/>
@@ -1414,6 +1508,7 @@
         <w:autoSpaceDE w:val="0"/>
         <w:autoSpaceDN w:val="0"/>
         <w:adjustRightInd w:val="0"/>
+        <w:jc w:val="both"/>
         <w:rPr>
           <w:rFonts w:ascii="Times" w:hAnsi="Times" w:cs="Times"/>
           <w:sz w:val="28"/>
@@ -1439,8 +1534,6 @@
         </w:rPr>
         <w:t xml:space="preserve">Открытость кода. Исходные файлы проекта будут находиться в свободном доступе, поэтому приложение может модифицироваться по усмотрению потенциальных пользователей. </w:t>
       </w:r>
-      <w:bookmarkStart w:id="0" w:name="_GoBack"/>
-      <w:bookmarkEnd w:id="0"/>
     </w:p>
     <w:p>
       <w:pPr>
@@ -2143,7 +2236,7 @@
   <a:extraClrSchemeLst/>
   <a:extLst>
     <a:ext uri="{05A4C25C-085E-4340-85A3-A5531E510DB2}">
-      <thm15:themeFamily xmlns="" xmlns:thm15="http://schemas.microsoft.com/office/thememl/2012/main" name="Office Theme" id="{62F939B6-93AF-4DB8-9C6B-D6C7DFDC589F}" vid="{4A3C46E8-61CC-4603-A589-7422A47A8E4A}"/>
+      <thm15:themeFamily xmlns:thm15="http://schemas.microsoft.com/office/thememl/2012/main" xmlns="" name="Office Theme" id="{62F939B6-93AF-4DB8-9C6B-D6C7DFDC589F}" vid="{4A3C46E8-61CC-4603-A589-7422A47A8E4A}"/>
     </a:ext>
   </a:extLst>
 </a:theme>
@@ -2154,7 +2247,7 @@
 </file>
 
 <file path=customXml/itemProps1.xml><?xml version="1.0" encoding="utf-8"?>
-<ds:datastoreItem xmlns:ds="http://schemas.openxmlformats.org/officeDocument/2006/customXml" ds:itemID="{A82B2DEC-995F-45CC-B770-873132BB980B}">
+<ds:datastoreItem xmlns:ds="http://schemas.openxmlformats.org/officeDocument/2006/customXml" ds:itemID="{C0F2D410-9603-432E-BE5B-17668F9C103D}">
   <ds:schemaRefs>
     <ds:schemaRef ds:uri="http://schemas.openxmlformats.org/officeDocument/2006/bibliography"/>
   </ds:schemaRefs>

</xml_diff>